<commit_message>
Vergegaan met adventure game
</commit_message>
<xml_diff>
--- a/Q2 Week 11-13/adventuregame-template/Efteling the Game.docx
+++ b/Q2 Week 11-13/adventuregame-template/Efteling the Game.docx
@@ -311,7 +311,44 @@
         <w:rPr>
           <w:b/>
         </w:rPr>
-        <w:t>Scherm 4/Baron</w:t>
+        <w:t>Scherm 4/Joris en de Draak/gewonnen-verloren</w:t>
+      </w:r>
+      <w:r>
+        <w:rPr>
+          <w:b/>
+        </w:rPr>
+        <w:t>:</w:t>
+      </w:r>
+    </w:p>
+    <w:p>
+      <w:r>
+        <w:t>Foto van de gehele attractie, van de ingang richting de optakeling (..)</w:t>
+      </w:r>
+    </w:p>
+    <w:p>
+      <w:pPr>
+        <w:rPr>
+          <w:b/>
+        </w:rPr>
+      </w:pPr>
+      <w:r>
+        <w:rPr>
+          <w:b/>
+        </w:rPr>
+        <w:lastRenderedPageBreak/>
+        <w:t xml:space="preserve">Scherm </w:t>
+      </w:r>
+      <w:r>
+        <w:rPr>
+          <w:b/>
+        </w:rPr>
+        <w:t>5</w:t>
+      </w:r>
+      <w:r>
+        <w:rPr>
+          <w:b/>
+        </w:rPr>
+        <w:t>/Baron</w:t>
       </w:r>
       <w:r>
         <w:rPr>
@@ -327,33 +364,399 @@
         <w:t>gaJeMee</w:t>
       </w:r>
       <w:proofErr w:type="spellEnd"/>
-    </w:p>
-    <w:p>
-      <w:r>
-        <w:t>Foto van het hoofdgebouw met de ingang (..)</w:t>
-      </w:r>
-    </w:p>
-    <w:p>
-      <w:pPr>
-        <w:rPr>
-          <w:b/>
-        </w:rPr>
-      </w:pPr>
-      <w:r>
-        <w:rPr>
-          <w:b/>
-        </w:rPr>
-        <w:lastRenderedPageBreak/>
-        <w:t>Scherm 5</w:t>
+      <w:r>
+        <w:rPr>
+          <w:b/>
+        </w:rPr>
+        <w:t>:</w:t>
+      </w:r>
+    </w:p>
+    <w:p>
+      <w:r>
+        <w:t>Foto van het hoofdgebouw met de ingang (</w:t>
+      </w:r>
+      <w:r>
+        <w:t>.</w:t>
+      </w:r>
+      <w:r>
+        <w:t>..)</w:t>
+      </w:r>
+    </w:p>
+    <w:p>
+      <w:pPr>
+        <w:rPr>
+          <w:b/>
+        </w:rPr>
+      </w:pPr>
+      <w:r>
+        <w:rPr>
+          <w:b/>
+        </w:rPr>
+        <w:t xml:space="preserve">Scherm </w:t>
+      </w:r>
+      <w:r>
+        <w:rPr>
+          <w:b/>
+        </w:rPr>
+        <w:t>6</w:t>
       </w:r>
       <w:r>
         <w:rPr>
           <w:b/>
         </w:rPr>
         <w:t>/</w:t>
+      </w:r>
+      <w:r>
+        <w:rPr>
+          <w:b/>
+        </w:rPr>
+        <w:t>Baron1898/mijn</w:t>
+      </w:r>
+      <w:r>
+        <w:rPr>
+          <w:b/>
+        </w:rPr>
+        <w:t>:</w:t>
+      </w:r>
+    </w:p>
+    <w:p>
+      <w:r>
+        <w:t xml:space="preserve">Droomvlucht/Fata </w:t>
+      </w:r>
+      <w:proofErr w:type="spellStart"/>
+      <w:r>
+        <w:t>Morgana</w:t>
+      </w:r>
+      <w:proofErr w:type="spellEnd"/>
+      <w:r>
+        <w:t xml:space="preserve"> een foto van een van de grotten(…)</w:t>
+      </w:r>
+    </w:p>
+    <w:p>
+      <w:pPr>
+        <w:rPr>
+          <w:b/>
+        </w:rPr>
+      </w:pPr>
+      <w:r>
+        <w:rPr>
+          <w:b/>
+        </w:rPr>
+        <w:t>Scherm 7/Baron1898/overleeft:</w:t>
+      </w:r>
+    </w:p>
+    <w:p>
+      <w:r>
+        <w:t>Foto van de medewerkers/rolstoel ingang</w:t>
+      </w:r>
+      <w:r>
+        <w:t xml:space="preserve"> (…)</w:t>
+      </w:r>
+    </w:p>
+    <w:p>
+      <w:pPr>
+        <w:rPr>
+          <w:b/>
+        </w:rPr>
+      </w:pPr>
+      <w:r>
+        <w:rPr>
+          <w:b/>
+        </w:rPr>
+        <w:t>Scherm 8/Baron898/dood</w:t>
+      </w:r>
+      <w:r>
+        <w:rPr>
+          <w:b/>
+        </w:rPr>
+        <w:t>:</w:t>
+      </w:r>
+    </w:p>
+    <w:p>
+      <w:r>
+        <w:t>Foto van voorshow 2 deuren (...)</w:t>
+      </w:r>
+    </w:p>
+    <w:p>
+      <w:pPr>
+        <w:rPr>
+          <w:b/>
+        </w:rPr>
+      </w:pPr>
+      <w:r>
+        <w:rPr>
+          <w:b/>
+        </w:rPr>
+        <w:t>Scherm9/</w:t>
+      </w:r>
+      <w:proofErr w:type="spellStart"/>
+      <w:r>
+        <w:rPr>
+          <w:b/>
+        </w:rPr>
+        <w:t>VogelRok</w:t>
+      </w:r>
+      <w:proofErr w:type="spellEnd"/>
+      <w:r>
+        <w:rPr>
+          <w:b/>
+        </w:rPr>
+        <w:t>/wachtrij</w:t>
+      </w:r>
+      <w:r>
+        <w:rPr>
+          <w:b/>
+        </w:rPr>
+        <w:t>:</w:t>
+      </w:r>
+    </w:p>
+    <w:p>
+      <w:r>
+        <w:t>Foto van wachtrij met daarop een bord met 0 min</w:t>
+      </w:r>
+      <w:r>
+        <w:t xml:space="preserve"> (…)</w:t>
+      </w:r>
+    </w:p>
+    <w:p>
+      <w:pPr>
+        <w:rPr>
+          <w:b/>
+        </w:rPr>
+      </w:pPr>
+      <w:r>
+        <w:rPr>
+          <w:b/>
+        </w:rPr>
+        <w:t>Scherm10/</w:t>
+      </w:r>
+      <w:proofErr w:type="spellStart"/>
+      <w:r>
+        <w:rPr>
+          <w:b/>
+        </w:rPr>
+        <w:t>VogelRok</w:t>
+      </w:r>
+      <w:proofErr w:type="spellEnd"/>
+      <w:r>
+        <w:rPr>
+          <w:b/>
+        </w:rPr>
+        <w:t>/dood</w:t>
+      </w:r>
+      <w:r>
+        <w:rPr>
+          <w:b/>
+        </w:rPr>
+        <w:t>:</w:t>
+      </w:r>
+    </w:p>
+    <w:p>
+      <w:r>
+        <w:t>Een medewerker met een mes</w:t>
+      </w:r>
+      <w:r>
+        <w:t xml:space="preserve"> (…)</w:t>
+      </w:r>
+    </w:p>
+    <w:p>
+      <w:pPr>
+        <w:rPr>
+          <w:b/>
+        </w:rPr>
+      </w:pPr>
+      <w:r>
+        <w:rPr>
+          <w:b/>
+        </w:rPr>
+        <w:t>Scherm11/</w:t>
+      </w:r>
+      <w:r>
+        <w:rPr>
+          <w:b/>
+        </w:rPr>
+        <w:t>Vogelrok/gewonnen</w:t>
+      </w:r>
+      <w:r>
+        <w:rPr>
+          <w:b/>
+        </w:rPr>
+        <w:t>:</w:t>
+      </w:r>
+    </w:p>
+    <w:p>
+      <w:r>
+        <w:t xml:space="preserve">Foto van de </w:t>
+      </w:r>
+      <w:proofErr w:type="spellStart"/>
+      <w:r>
+        <w:t>unox</w:t>
+      </w:r>
+      <w:proofErr w:type="spellEnd"/>
+      <w:r>
+        <w:t xml:space="preserve"> kraam in reizenrijk</w:t>
+      </w:r>
+      <w:r>
+        <w:t xml:space="preserve"> (…)</w:t>
+      </w:r>
+    </w:p>
+    <w:p>
+      <w:pPr>
+        <w:rPr>
+          <w:b/>
+        </w:rPr>
+      </w:pPr>
+      <w:r>
+        <w:rPr>
+          <w:b/>
+        </w:rPr>
+        <w:t>Scherm12/</w:t>
+      </w:r>
+      <w:proofErr w:type="spellStart"/>
+      <w:r>
+        <w:rPr>
+          <w:b/>
+        </w:rPr>
+        <w:t>Pirana</w:t>
+      </w:r>
+      <w:proofErr w:type="spellEnd"/>
+      <w:r>
+        <w:rPr>
+          <w:b/>
+        </w:rPr>
+        <w:t>/begin</w:t>
+      </w:r>
+      <w:r>
+        <w:rPr>
+          <w:b/>
+        </w:rPr>
+        <w:t>:</w:t>
+      </w:r>
+    </w:p>
+    <w:p>
+      <w:r>
+        <w:t xml:space="preserve">Foto van ingang </w:t>
+      </w:r>
+      <w:proofErr w:type="spellStart"/>
+      <w:r>
+        <w:t>pirana</w:t>
+      </w:r>
+      <w:proofErr w:type="spellEnd"/>
+      <w:r>
+        <w:t xml:space="preserve"> (…)</w:t>
+      </w:r>
+    </w:p>
+    <w:p>
+      <w:pPr>
+        <w:rPr>
+          <w:b/>
+        </w:rPr>
+      </w:pPr>
+      <w:r>
+        <w:rPr>
+          <w:b/>
+        </w:rPr>
+        <w:t>Scherm13/</w:t>
+      </w:r>
+      <w:proofErr w:type="spellStart"/>
+      <w:r>
+        <w:rPr>
+          <w:b/>
+        </w:rPr>
+        <w:t>Pirana</w:t>
+      </w:r>
+      <w:proofErr w:type="spellEnd"/>
+      <w:r>
+        <w:rPr>
+          <w:b/>
+        </w:rPr>
+        <w:t>/dood</w:t>
+      </w:r>
+      <w:r>
+        <w:rPr>
+          <w:b/>
+        </w:rPr>
+        <w:t>-overleven</w:t>
+      </w:r>
+      <w:r>
+        <w:rPr>
+          <w:b/>
+        </w:rPr>
+        <w:t>:</w:t>
       </w:r>
       <w:bookmarkStart w:id="0" w:name="_GoBack"/>
       <w:bookmarkEnd w:id="0"/>
+    </w:p>
+    <w:p>
+      <w:r>
+        <w:t xml:space="preserve">Een bewerkte foto van het </w:t>
+      </w:r>
+      <w:proofErr w:type="spellStart"/>
+      <w:r>
+        <w:t>pirana</w:t>
+      </w:r>
+      <w:proofErr w:type="spellEnd"/>
+      <w:r>
+        <w:t xml:space="preserve"> eiland</w:t>
+      </w:r>
+      <w:r>
+        <w:t xml:space="preserve"> (…)</w:t>
+      </w:r>
+    </w:p>
+    <w:p>
+      <w:pPr>
+        <w:rPr>
+          <w:b/>
+        </w:rPr>
+      </w:pPr>
+      <w:r>
+        <w:rPr>
+          <w:b/>
+        </w:rPr>
+        <w:t>Scherm14/</w:t>
+      </w:r>
+      <w:proofErr w:type="spellStart"/>
+      <w:r>
+        <w:rPr>
+          <w:b/>
+        </w:rPr>
+        <w:t>Symbolica</w:t>
+      </w:r>
+      <w:proofErr w:type="spellEnd"/>
+      <w:r>
+        <w:rPr>
+          <w:b/>
+        </w:rPr>
+        <w:t>/</w:t>
+      </w:r>
+      <w:r>
+        <w:rPr>
+          <w:b/>
+        </w:rPr>
+        <w:t>ontgrendeld</w:t>
+      </w:r>
+      <w:r>
+        <w:rPr>
+          <w:b/>
+        </w:rPr>
+        <w:t>:</w:t>
+      </w:r>
+    </w:p>
+    <w:p>
+      <w:r>
+        <w:t>Foto van dichte voorshow deur</w:t>
+      </w:r>
+      <w:r>
+        <w:t xml:space="preserve"> (…)</w:t>
+      </w:r>
+    </w:p>
+    <w:p>
+      <w:r>
+        <w:t>Foto van koningszaal</w:t>
+      </w:r>
+      <w:r>
+        <w:t xml:space="preserve"> (…)</w:t>
+      </w:r>
     </w:p>
     <w:sectPr>
       <w:pgSz w:w="11906" w:h="16838"/>

</xml_diff>